<commit_message>
Agregado Juanma al documento
</commit_message>
<xml_diff>
--- a/Portada y Forma de Presentación.docx
+++ b/Portada y Forma de Presentación.docx
@@ -680,7 +680,7 @@
           <w:sz w:val="24"/>
           <w:shd w:fill="auto" w:val="clear"/>
         </w:rPr>
-        <w:t xml:space="preserve"> 133.898-5</w:t>
+        <w:t xml:space="preserve">133.898-5</w:t>
         <w:tab/>
         <w:tab/>
         <w:t xml:space="preserve">Muñoz Wright, Marcelo </w:t>
@@ -713,7 +713,7 @@
           <w:sz w:val="24"/>
           <w:shd w:fill="auto" w:val="clear"/>
         </w:rPr>
-        <w:t xml:space="preserve"> 156.519-9 </w:t>
+        <w:t xml:space="preserve">156.519-9 </w:t>
         <w:tab/>
         <w:tab/>
         <w:t xml:space="preserve">Rafaele, Manuel Adrian</w:t>
@@ -746,27 +746,67 @@
           <w:sz w:val="24"/>
           <w:shd w:fill="auto" w:val="clear"/>
         </w:rPr>
-        <w:t xml:space="preserve"> 176.164-0</w:t>
+        <w:t xml:space="preserve">176.164-0</w:t>
         <w:tab/>
         <w:tab/>
-        <w:t xml:space="preserve">Christian Jhoel Huarachi Villca   chuarachivillca@frba.utn.edu.ar</w:t>
-      </w:r>
-    </w:p>
-    <w:p>
-      <w:pPr>
-        <w:spacing w:before="0" w:after="0" w:line="240"/>
-        <w:ind w:right="0" w:left="0" w:firstLine="0"/>
-        <w:jc w:val="left"/>
-        <w:rPr>
-          <w:rFonts w:ascii="Times New Roman" w:hAnsi="Times New Roman" w:cs="Times New Roman" w:eastAsia="Times New Roman"/>
-          <w:b/>
-          <w:color w:val="auto"/>
-          <w:spacing w:val="0"/>
-          <w:position w:val="0"/>
-          <w:sz w:val="24"/>
-          <w:shd w:fill="auto" w:val="clear"/>
-        </w:rPr>
-      </w:pPr>
+      </w:r>
+      <w:r>
+        <w:rPr>
+          <w:rFonts w:ascii="Times New Roman" w:hAnsi="Times New Roman" w:cs="Times New Roman" w:eastAsia="Times New Roman"/>
+          <w:b/>
+          <w:color w:val="auto"/>
+          <w:spacing w:val="0"/>
+          <w:position w:val="0"/>
+          <w:sz w:val="24"/>
+          <w:shd w:fill="auto" w:val="clear"/>
+        </w:rPr>
+        <w:t xml:space="preserve">Huarachi Villca, </w:t>
+      </w:r>
+      <w:r>
+        <w:rPr>
+          <w:rFonts w:ascii="Times New Roman" w:hAnsi="Times New Roman" w:cs="Times New Roman" w:eastAsia="Times New Roman"/>
+          <w:b/>
+          <w:color w:val="auto"/>
+          <w:spacing w:val="0"/>
+          <w:position w:val="0"/>
+          <w:sz w:val="24"/>
+          <w:shd w:fill="auto" w:val="clear"/>
+        </w:rPr>
+        <w:t xml:space="preserve">Christian Jhoel  chuarachivillca@frba.utn.edu.ar</w:t>
+      </w:r>
+    </w:p>
+    <w:p>
+      <w:pPr>
+        <w:spacing w:before="0" w:after="0" w:line="240"/>
+        <w:ind w:right="0" w:left="0" w:firstLine="0"/>
+        <w:jc w:val="left"/>
+        <w:rPr>
+          <w:rFonts w:ascii="Times New Roman" w:hAnsi="Times New Roman" w:cs="Times New Roman" w:eastAsia="Times New Roman"/>
+          <w:b/>
+          <w:color w:val="auto"/>
+          <w:spacing w:val="0"/>
+          <w:position w:val="0"/>
+          <w:sz w:val="24"/>
+          <w:shd w:fill="auto" w:val="clear"/>
+        </w:rPr>
+      </w:pPr>
+      <w:r>
+        <w:rPr>
+          <w:rFonts w:ascii="Times New Roman" w:hAnsi="Times New Roman" w:cs="Times New Roman" w:eastAsia="Times New Roman"/>
+          <w:b/>
+          <w:color w:val="auto"/>
+          <w:spacing w:val="0"/>
+          <w:position w:val="0"/>
+          <w:sz w:val="24"/>
+          <w:shd w:fill="auto" w:val="clear"/>
+        </w:rPr>
+        <w:t xml:space="preserve">208.295-0</w:t>
+        <w:tab/>
+        <w:tab/>
+        <w:t xml:space="preserve">Huamanchumo, Ethan</w:t>
+        <w:tab/>
+        <w:t xml:space="preserve">      ehuamanchumo@frba.utn.edu.ar</w:t>
+      </w:r>
     </w:p>
     <w:p>
       <w:pPr>
@@ -786,6 +826,43 @@
           <w:shd w:fill="auto" w:val="clear"/>
         </w:rPr>
       </w:pPr>
+      <w:r>
+        <w:rPr>
+          <w:rFonts w:ascii="Times New Roman" w:hAnsi="Times New Roman" w:cs="Times New Roman" w:eastAsia="Times New Roman"/>
+          <w:b/>
+          <w:color w:val="auto"/>
+          <w:spacing w:val="0"/>
+          <w:position w:val="0"/>
+          <w:sz w:val="24"/>
+          <w:shd w:fill="auto" w:val="clear"/>
+        </w:rPr>
+        <w:t xml:space="preserve">203-649-6                   </w:t>
+      </w:r>
+      <w:r>
+        <w:rPr>
+          <w:rFonts w:ascii="Times New Roman" w:hAnsi="Times New Roman" w:cs="Times New Roman" w:eastAsia="Times New Roman"/>
+          <w:b/>
+          <w:color w:val="auto"/>
+          <w:spacing w:val="0"/>
+          <w:position w:val="0"/>
+          <w:sz w:val="24"/>
+          <w:shd w:fill="auto" w:val="clear"/>
+        </w:rPr>
+        <w:t xml:space="preserve">Garcés Durán, </w:t>
+      </w:r>
+      <w:r>
+        <w:rPr>
+          <w:rFonts w:ascii="Times New Roman" w:hAnsi="Times New Roman" w:cs="Times New Roman" w:eastAsia="Times New Roman"/>
+          <w:b/>
+          <w:color w:val="auto"/>
+          <w:spacing w:val="0"/>
+          <w:position w:val="0"/>
+          <w:sz w:val="24"/>
+          <w:shd w:fill="auto" w:val="clear"/>
+        </w:rPr>
+        <w:t xml:space="preserve">Juan Martín         jgarcesduran@frba.utn.edu.ar</w:t>
+        <w:tab/>
+      </w:r>
     </w:p>
     <w:p>
       <w:pPr>

</xml_diff>